<commit_message>
Added author and creation date.
git-svn-id: svn+ssh://svn.code.sf.net/p/gmat/code/trunk@11847 222415a0-0dc2-4184-858d-a27cde375526

Former-commit-id: 5b60f60d5854f300a8edd3f613172702740498f9
</commit_message>
<xml_diff>
--- a/doc/SystemDocs/ComponentDesigns/GroundTrackPlot/GroundTrackPlotDesign.docx
+++ b/doc/SystemDocs/ComponentDesigns/GroundTrackPlot/GroundTrackPlotDesign.docx
@@ -2,6 +2,62 @@
 <file path=word/document.xml><?xml version="1.0" encoding="utf-8"?>
 <w:document xmlns:ve="http://schemas.openxmlformats.org/markup-compatibility/2006" xmlns:o="urn:schemas-microsoft-com:office:office" xmlns:r="http://schemas.openxmlformats.org/officeDocument/2006/relationships" xmlns:m="http://schemas.openxmlformats.org/officeDocument/2006/math" xmlns:v="urn:schemas-microsoft-com:vml" xmlns:wp="http://schemas.openxmlformats.org/drawingml/2006/wordprocessingDrawing" xmlns:w10="urn:schemas-microsoft-com:office:word" xmlns:w="http://schemas.openxmlformats.org/wordprocessingml/2006/main" xmlns:wne="http://schemas.microsoft.com/office/word/2006/wordml">
   <w:body>
+    <w:p>
+      <w:pPr>
+        <w:spacing w:after="0" w:line="240" w:lineRule="auto"/>
+        <w:rPr>
+          <w:sz w:val="24"/>
+          <w:szCs w:val="24"/>
+        </w:rPr>
+      </w:pPr>
+      <w:r>
+        <w:rPr>
+          <w:sz w:val="24"/>
+          <w:szCs w:val="24"/>
+        </w:rPr>
+        <w:t>Author: Linda Jun</w:t>
+      </w:r>
+    </w:p>
+    <w:p>
+      <w:pPr>
+        <w:spacing w:after="0" w:line="240" w:lineRule="auto"/>
+        <w:rPr>
+          <w:sz w:val="24"/>
+          <w:szCs w:val="24"/>
+        </w:rPr>
+      </w:pPr>
+      <w:r>
+        <w:rPr>
+          <w:sz w:val="24"/>
+          <w:szCs w:val="24"/>
+        </w:rPr>
+        <w:t>Created: May 19, 2011</w:t>
+      </w:r>
+    </w:p>
+    <w:p>
+      <w:pPr>
+        <w:spacing w:after="0" w:line="240" w:lineRule="auto"/>
+        <w:rPr>
+          <w:sz w:val="24"/>
+          <w:szCs w:val="24"/>
+        </w:rPr>
+      </w:pPr>
+      <w:r>
+        <w:rPr>
+          <w:sz w:val="24"/>
+          <w:szCs w:val="24"/>
+        </w:rPr>
+        <w:t>Modified: April 22, 2013</w:t>
+      </w:r>
+    </w:p>
+    <w:p>
+      <w:pPr>
+        <w:rPr>
+          <w:sz w:val="24"/>
+          <w:szCs w:val="24"/>
+        </w:rPr>
+      </w:pPr>
+    </w:p>
     <w:p>
       <w:pPr>
         <w:rPr>
@@ -1385,7 +1441,7 @@
                     <pic:cNvPicPr/>
                   </pic:nvPicPr>
                   <pic:blipFill>
-                    <a:blip r:embed="rId5" cstate="print"/>
+                    <a:blip r:embed="rId7" cstate="print"/>
                     <a:stretch>
                       <a:fillRect/>
                     </a:stretch>
@@ -1425,6 +1481,7 @@
     <w:p/>
     <w:p>
       <w:r>
+        <w:lastRenderedPageBreak/>
         <w:t>The detailed class diagram</w:t>
       </w:r>
       <w:r>
@@ -1443,7 +1500,6 @@
         <w:rPr>
           <w:noProof/>
         </w:rPr>
-        <w:lastRenderedPageBreak/>
         <w:drawing>
           <wp:inline distT="0" distB="0" distL="0" distR="0">
             <wp:extent cx="5943600" cy="3765550"/>
@@ -1460,7 +1516,7 @@
                     <pic:cNvPicPr/>
                   </pic:nvPicPr>
                   <pic:blipFill>
-                    <a:blip r:embed="rId6" cstate="print"/>
+                    <a:blip r:embed="rId8" cstate="print"/>
                     <a:stretch>
                       <a:fillRect/>
                     </a:stretch>
@@ -1914,7 +1970,7 @@
                     <pic:cNvPicPr/>
                   </pic:nvPicPr>
                   <pic:blipFill>
-                    <a:blip r:embed="rId7" cstate="print"/>
+                    <a:blip r:embed="rId9" cstate="print"/>
                     <a:stretch>
                       <a:fillRect/>
                     </a:stretch>
@@ -2005,7 +2061,7 @@
                     <pic:cNvPicPr/>
                   </pic:nvPicPr>
                   <pic:blipFill>
-                    <a:blip r:embed="rId8" cstate="print"/>
+                    <a:blip r:embed="rId10" cstate="print"/>
                     <a:stretch>
                       <a:fillRect/>
                     </a:stretch>
@@ -2589,7 +2645,7 @@
                     <pic:cNvPicPr/>
                   </pic:nvPicPr>
                   <pic:blipFill>
-                    <a:blip r:embed="rId9" cstate="print"/>
+                    <a:blip r:embed="rId11" cstate="print"/>
                     <a:stretch>
                       <a:fillRect/>
                     </a:stretch>
@@ -2738,7 +2794,7 @@
                     <pic:cNvPicPr/>
                   </pic:nvPicPr>
                   <pic:blipFill>
-                    <a:blip r:embed="rId10" cstate="print"/>
+                    <a:blip r:embed="rId12" cstate="print"/>
                     <a:stretch>
                       <a:fillRect/>
                     </a:stretch>
@@ -2860,7 +2916,7 @@
                     <pic:cNvPicPr/>
                   </pic:nvPicPr>
                   <pic:blipFill>
-                    <a:blip r:embed="rId11" cstate="print"/>
+                    <a:blip r:embed="rId13" cstate="print"/>
                     <a:stretch>
                       <a:fillRect/>
                     </a:stretch>
@@ -3246,7 +3302,7 @@
                     <pic:cNvPicPr/>
                   </pic:nvPicPr>
                   <pic:blipFill>
-                    <a:blip r:embed="rId12" cstate="print"/>
+                    <a:blip r:embed="rId14" cstate="print"/>
                     <a:stretch>
                       <a:fillRect/>
                     </a:stretch>
@@ -3348,7 +3404,7 @@
                     <pic:cNvPicPr/>
                   </pic:nvPicPr>
                   <pic:blipFill>
-                    <a:blip r:embed="rId13" cstate="print"/>
+                    <a:blip r:embed="rId15" cstate="print"/>
                     <a:stretch>
                       <a:fillRect/>
                     </a:stretch>
@@ -3428,7 +3484,7 @@
                     <pic:cNvPicPr/>
                   </pic:nvPicPr>
                   <pic:blipFill>
-                    <a:blip r:embed="rId14" cstate="print"/>
+                    <a:blip r:embed="rId16" cstate="print"/>
                     <a:stretch>
                       <a:fillRect/>
                     </a:stretch>
@@ -3530,7 +3586,7 @@
                     <pic:cNvPicPr/>
                   </pic:nvPicPr>
                   <pic:blipFill>
-                    <a:blip r:embed="rId15" cstate="print"/>
+                    <a:blip r:embed="rId17" cstate="print"/>
                     <a:stretch>
                       <a:fillRect/>
                     </a:stretch>
@@ -3711,6 +3767,12 @@
       </w:pPr>
     </w:p>
     <w:sectPr>
+      <w:headerReference w:type="even" r:id="rId18"/>
+      <w:headerReference w:type="default" r:id="rId19"/>
+      <w:footerReference w:type="even" r:id="rId20"/>
+      <w:footerReference w:type="default" r:id="rId21"/>
+      <w:headerReference w:type="first" r:id="rId22"/>
+      <w:footerReference w:type="first" r:id="rId23"/>
       <w:pgSz w:w="12240" w:h="15840"/>
       <w:pgMar w:top="1440" w:right="1440" w:bottom="1440" w:left="1440" w:header="720" w:footer="720" w:gutter="0"/>
       <w:cols w:space="720"/>
@@ -3718,6 +3780,141 @@
     </w:sectPr>
   </w:body>
 </w:document>
+</file>
+
+<file path=word/endnotes.xml><?xml version="1.0" encoding="utf-8"?>
+<w:endnotes xmlns:ve="http://schemas.openxmlformats.org/markup-compatibility/2006" xmlns:o="urn:schemas-microsoft-com:office:office" xmlns:r="http://schemas.openxmlformats.org/officeDocument/2006/relationships" xmlns:m="http://schemas.openxmlformats.org/officeDocument/2006/math" xmlns:v="urn:schemas-microsoft-com:vml" xmlns:wp="http://schemas.openxmlformats.org/drawingml/2006/wordprocessingDrawing" xmlns:w10="urn:schemas-microsoft-com:office:word" xmlns:w="http://schemas.openxmlformats.org/wordprocessingml/2006/main" xmlns:wne="http://schemas.microsoft.com/office/word/2006/wordml">
+  <w:endnote w:type="separator" w:id="-1">
+    <w:p>
+      <w:pPr>
+        <w:spacing w:after="0" w:line="240" w:lineRule="auto"/>
+      </w:pPr>
+      <w:r>
+        <w:separator/>
+      </w:r>
+    </w:p>
+  </w:endnote>
+  <w:endnote w:type="continuationSeparator" w:id="0">
+    <w:p>
+      <w:pPr>
+        <w:spacing w:after="0" w:line="240" w:lineRule="auto"/>
+      </w:pPr>
+      <w:r>
+        <w:continuationSeparator/>
+      </w:r>
+    </w:p>
+  </w:endnote>
+</w:endnotes>
+</file>
+
+<file path=word/footer1.xml><?xml version="1.0" encoding="utf-8"?>
+<w:ftr xmlns:ve="http://schemas.openxmlformats.org/markup-compatibility/2006" xmlns:o="urn:schemas-microsoft-com:office:office" xmlns:r="http://schemas.openxmlformats.org/officeDocument/2006/relationships" xmlns:m="http://schemas.openxmlformats.org/officeDocument/2006/math" xmlns:v="urn:schemas-microsoft-com:vml" xmlns:wp="http://schemas.openxmlformats.org/drawingml/2006/wordprocessingDrawing" xmlns:w10="urn:schemas-microsoft-com:office:word" xmlns:w="http://schemas.openxmlformats.org/wordprocessingml/2006/main" xmlns:wne="http://schemas.microsoft.com/office/word/2006/wordml">
+  <w:p>
+    <w:pPr>
+      <w:pStyle w:val="Footer"/>
+    </w:pPr>
+  </w:p>
+</w:ftr>
+</file>
+
+<file path=word/footer2.xml><?xml version="1.0" encoding="utf-8"?>
+<w:ftr xmlns:ve="http://schemas.openxmlformats.org/markup-compatibility/2006" xmlns:o="urn:schemas-microsoft-com:office:office" xmlns:r="http://schemas.openxmlformats.org/officeDocument/2006/relationships" xmlns:m="http://schemas.openxmlformats.org/officeDocument/2006/math" xmlns:v="urn:schemas-microsoft-com:vml" xmlns:wp="http://schemas.openxmlformats.org/drawingml/2006/wordprocessingDrawing" xmlns:w10="urn:schemas-microsoft-com:office:word" xmlns:w="http://schemas.openxmlformats.org/wordprocessingml/2006/main" xmlns:wne="http://schemas.microsoft.com/office/word/2006/wordml">
+  <w:sdt>
+    <w:sdtPr>
+      <w:id w:val="11971845"/>
+      <w:docPartObj>
+        <w:docPartGallery w:val="Page Numbers (Bottom of Page)"/>
+        <w:docPartUnique/>
+      </w:docPartObj>
+    </w:sdtPr>
+    <w:sdtContent>
+      <w:p>
+        <w:pPr>
+          <w:pStyle w:val="Footer"/>
+          <w:jc w:val="center"/>
+        </w:pPr>
+        <w:fldSimple w:instr=" PAGE   \* MERGEFORMAT ">
+          <w:r>
+            <w:rPr>
+              <w:noProof/>
+            </w:rPr>
+            <w:t>1</w:t>
+          </w:r>
+        </w:fldSimple>
+      </w:p>
+    </w:sdtContent>
+  </w:sdt>
+  <w:p>
+    <w:pPr>
+      <w:pStyle w:val="Footer"/>
+    </w:pPr>
+  </w:p>
+</w:ftr>
+</file>
+
+<file path=word/footer3.xml><?xml version="1.0" encoding="utf-8"?>
+<w:ftr xmlns:ve="http://schemas.openxmlformats.org/markup-compatibility/2006" xmlns:o="urn:schemas-microsoft-com:office:office" xmlns:r="http://schemas.openxmlformats.org/officeDocument/2006/relationships" xmlns:m="http://schemas.openxmlformats.org/officeDocument/2006/math" xmlns:v="urn:schemas-microsoft-com:vml" xmlns:wp="http://schemas.openxmlformats.org/drawingml/2006/wordprocessingDrawing" xmlns:w10="urn:schemas-microsoft-com:office:word" xmlns:w="http://schemas.openxmlformats.org/wordprocessingml/2006/main" xmlns:wne="http://schemas.microsoft.com/office/word/2006/wordml">
+  <w:p>
+    <w:pPr>
+      <w:pStyle w:val="Footer"/>
+    </w:pPr>
+  </w:p>
+</w:ftr>
+</file>
+
+<file path=word/footnotes.xml><?xml version="1.0" encoding="utf-8"?>
+<w:footnotes xmlns:ve="http://schemas.openxmlformats.org/markup-compatibility/2006" xmlns:o="urn:schemas-microsoft-com:office:office" xmlns:r="http://schemas.openxmlformats.org/officeDocument/2006/relationships" xmlns:m="http://schemas.openxmlformats.org/officeDocument/2006/math" xmlns:v="urn:schemas-microsoft-com:vml" xmlns:wp="http://schemas.openxmlformats.org/drawingml/2006/wordprocessingDrawing" xmlns:w10="urn:schemas-microsoft-com:office:word" xmlns:w="http://schemas.openxmlformats.org/wordprocessingml/2006/main" xmlns:wne="http://schemas.microsoft.com/office/word/2006/wordml">
+  <w:footnote w:type="separator" w:id="-1">
+    <w:p>
+      <w:pPr>
+        <w:spacing w:after="0" w:line="240" w:lineRule="auto"/>
+      </w:pPr>
+      <w:r>
+        <w:separator/>
+      </w:r>
+    </w:p>
+  </w:footnote>
+  <w:footnote w:type="continuationSeparator" w:id="0">
+    <w:p>
+      <w:pPr>
+        <w:spacing w:after="0" w:line="240" w:lineRule="auto"/>
+      </w:pPr>
+      <w:r>
+        <w:continuationSeparator/>
+      </w:r>
+    </w:p>
+  </w:footnote>
+</w:footnotes>
+</file>
+
+<file path=word/header1.xml><?xml version="1.0" encoding="utf-8"?>
+<w:hdr xmlns:ve="http://schemas.openxmlformats.org/markup-compatibility/2006" xmlns:o="urn:schemas-microsoft-com:office:office" xmlns:r="http://schemas.openxmlformats.org/officeDocument/2006/relationships" xmlns:m="http://schemas.openxmlformats.org/officeDocument/2006/math" xmlns:v="urn:schemas-microsoft-com:vml" xmlns:wp="http://schemas.openxmlformats.org/drawingml/2006/wordprocessingDrawing" xmlns:w10="urn:schemas-microsoft-com:office:word" xmlns:w="http://schemas.openxmlformats.org/wordprocessingml/2006/main" xmlns:wne="http://schemas.microsoft.com/office/word/2006/wordml">
+  <w:p>
+    <w:pPr>
+      <w:pStyle w:val="Header"/>
+    </w:pPr>
+  </w:p>
+</w:hdr>
+</file>
+
+<file path=word/header2.xml><?xml version="1.0" encoding="utf-8"?>
+<w:hdr xmlns:ve="http://schemas.openxmlformats.org/markup-compatibility/2006" xmlns:o="urn:schemas-microsoft-com:office:office" xmlns:r="http://schemas.openxmlformats.org/officeDocument/2006/relationships" xmlns:m="http://schemas.openxmlformats.org/officeDocument/2006/math" xmlns:v="urn:schemas-microsoft-com:vml" xmlns:wp="http://schemas.openxmlformats.org/drawingml/2006/wordprocessingDrawing" xmlns:w10="urn:schemas-microsoft-com:office:word" xmlns:w="http://schemas.openxmlformats.org/wordprocessingml/2006/main" xmlns:wne="http://schemas.microsoft.com/office/word/2006/wordml">
+  <w:p>
+    <w:pPr>
+      <w:pStyle w:val="Header"/>
+    </w:pPr>
+  </w:p>
+</w:hdr>
+</file>
+
+<file path=word/header3.xml><?xml version="1.0" encoding="utf-8"?>
+<w:hdr xmlns:ve="http://schemas.openxmlformats.org/markup-compatibility/2006" xmlns:o="urn:schemas-microsoft-com:office:office" xmlns:r="http://schemas.openxmlformats.org/officeDocument/2006/relationships" xmlns:m="http://schemas.openxmlformats.org/officeDocument/2006/math" xmlns:v="urn:schemas-microsoft-com:vml" xmlns:wp="http://schemas.openxmlformats.org/drawingml/2006/wordprocessingDrawing" xmlns:w10="urn:schemas-microsoft-com:office:word" xmlns:w="http://schemas.openxmlformats.org/wordprocessingml/2006/main" xmlns:wne="http://schemas.microsoft.com/office/word/2006/wordml">
+  <w:p>
+    <w:pPr>
+      <w:pStyle w:val="Header"/>
+    </w:pPr>
+  </w:p>
+</w:hdr>
 </file>
 
 <file path=word/numbering.xml><?xml version="1.0" encoding="utf-8"?>
@@ -4276,6 +4473,52 @@
       <w:sz w:val="18"/>
       <w:szCs w:val="18"/>
     </w:rPr>
+  </w:style>
+  <w:style w:type="paragraph" w:styleId="Header">
+    <w:name w:val="header"/>
+    <w:basedOn w:val="Normal"/>
+    <w:link w:val="HeaderChar"/>
+    <w:uiPriority w:val="99"/>
+    <w:semiHidden/>
+    <w:unhideWhenUsed/>
+    <w:rsid w:val="00A6070B"/>
+    <w:pPr>
+      <w:tabs>
+        <w:tab w:val="center" w:pos="4680"/>
+        <w:tab w:val="right" w:pos="9360"/>
+      </w:tabs>
+      <w:spacing w:after="0" w:line="240" w:lineRule="auto"/>
+    </w:pPr>
+  </w:style>
+  <w:style w:type="character" w:customStyle="1" w:styleId="HeaderChar">
+    <w:name w:val="Header Char"/>
+    <w:basedOn w:val="DefaultParagraphFont"/>
+    <w:link w:val="Header"/>
+    <w:uiPriority w:val="99"/>
+    <w:semiHidden/>
+    <w:rsid w:val="00A6070B"/>
+  </w:style>
+  <w:style w:type="paragraph" w:styleId="Footer">
+    <w:name w:val="footer"/>
+    <w:basedOn w:val="Normal"/>
+    <w:link w:val="FooterChar"/>
+    <w:uiPriority w:val="99"/>
+    <w:unhideWhenUsed/>
+    <w:rsid w:val="00A6070B"/>
+    <w:pPr>
+      <w:tabs>
+        <w:tab w:val="center" w:pos="4680"/>
+        <w:tab w:val="right" w:pos="9360"/>
+      </w:tabs>
+      <w:spacing w:after="0" w:line="240" w:lineRule="auto"/>
+    </w:pPr>
+  </w:style>
+  <w:style w:type="character" w:customStyle="1" w:styleId="FooterChar">
+    <w:name w:val="Footer Char"/>
+    <w:basedOn w:val="DefaultParagraphFont"/>
+    <w:link w:val="Footer"/>
+    <w:uiPriority w:val="99"/>
+    <w:rsid w:val="00A6070B"/>
   </w:style>
 </w:styles>
 </file>

</xml_diff>